<commit_message>
MOD: se agrega feedback del cuento
</commit_message>
<xml_diff>
--- a/cuento.docx
+++ b/cuento.docx
@@ -25,7 +25,25 @@
           <w:sz w:val="24"/>
           <w:szCs w:val="24"/>
         </w:rPr>
-        <w:t xml:space="preserve"> origina una nueva guerra mundial, hubieron muchos incendios forestales y se produjo una nueva crisis mundial por un virus que en cuestión de días se volvió una pandemia.</w:t>
+        <w:t xml:space="preserve"> origina una nueva guerra mundial, </w:t>
+      </w:r>
+      <w:proofErr w:type="gramStart"/>
+      <w:r>
+        <w:rPr>
+          <w:rFonts w:ascii="Arial" w:hAnsi="Arial" w:cs="Arial"/>
+          <w:sz w:val="24"/>
+          <w:szCs w:val="24"/>
+        </w:rPr>
+        <w:t>hubieron</w:t>
+      </w:r>
+      <w:proofErr w:type="gramEnd"/>
+      <w:r>
+        <w:rPr>
+          <w:rFonts w:ascii="Arial" w:hAnsi="Arial" w:cs="Arial"/>
+          <w:sz w:val="24"/>
+          <w:szCs w:val="24"/>
+        </w:rPr>
+        <w:t xml:space="preserve"> muchos incendios forestales y se produjo una nueva crisis mundial por un virus que en cuestión de días se volvió una pandemia.</w:t>
       </w:r>
     </w:p>
     <w:p>
@@ -110,7 +128,25 @@
           <w:sz w:val="24"/>
           <w:szCs w:val="24"/>
         </w:rPr>
-        <w:t xml:space="preserve"> Carlos tenia que viajar devuelta a su hogar lo antes posible, a raíz de que al tiempo que colocaron el toque de queda, se decretó que el país entraba en cuarentena durante 19 días, esto conllevaba a que todas las fronteras cerrarían en el momento que empezara la cuarentena.</w:t>
+        <w:t xml:space="preserve"> Carlos </w:t>
+      </w:r>
+      <w:proofErr w:type="spellStart"/>
+      <w:r>
+        <w:rPr>
+          <w:rFonts w:ascii="Arial" w:hAnsi="Arial" w:cs="Arial"/>
+          <w:sz w:val="24"/>
+          <w:szCs w:val="24"/>
+        </w:rPr>
+        <w:t>tenia</w:t>
+      </w:r>
+      <w:proofErr w:type="spellEnd"/>
+      <w:r>
+        <w:rPr>
+          <w:rFonts w:ascii="Arial" w:hAnsi="Arial" w:cs="Arial"/>
+          <w:sz w:val="24"/>
+          <w:szCs w:val="24"/>
+        </w:rPr>
+        <w:t xml:space="preserve"> que viajar devuelta a su hogar lo antes posible, a raíz de que al tiempo que colocaron el toque de queda, se decretó que el país entraba en cuarentena durante 19 días, esto conllevaba a que todas las fronteras cerrarían en el momento que empezara la cuarentena.</w:t>
       </w:r>
     </w:p>
     <w:p>
@@ -140,6 +176,7 @@
         </w:rPr>
         <w:t xml:space="preserve">Carlos </w:t>
       </w:r>
+      <w:proofErr w:type="spellStart"/>
       <w:r>
         <w:rPr>
           <w:rFonts w:ascii="Arial" w:hAnsi="Arial" w:cs="Arial"/>
@@ -147,7 +184,17 @@
           <w:szCs w:val="24"/>
           <w:highlight w:val="cyan"/>
         </w:rPr>
-        <w:t xml:space="preserve">tenia </w:t>
+        <w:t>tenia</w:t>
+      </w:r>
+      <w:proofErr w:type="spellEnd"/>
+      <w:r>
+        <w:rPr>
+          <w:rFonts w:ascii="Arial" w:hAnsi="Arial" w:cs="Arial"/>
+          <w:sz w:val="24"/>
+          <w:szCs w:val="24"/>
+          <w:highlight w:val="cyan"/>
+        </w:rPr>
+        <w:t xml:space="preserve"> </w:t>
       </w:r>
       <w:r>
         <w:rPr>
@@ -172,7 +219,25 @@
           <w:sz w:val="24"/>
           <w:szCs w:val="24"/>
         </w:rPr>
-        <w:t xml:space="preserve"> porque si no, le tocaba que quedarse en la ciudad de su novia y con poco dinero, entonces carlos decidió </w:t>
+        <w:t xml:space="preserve"> porque si no, le tocaba que quedarse en la ciudad de su novia y con poco dinero, entonces </w:t>
+      </w:r>
+      <w:proofErr w:type="spellStart"/>
+      <w:r>
+        <w:rPr>
+          <w:rFonts w:ascii="Arial" w:hAnsi="Arial" w:cs="Arial"/>
+          <w:sz w:val="24"/>
+          <w:szCs w:val="24"/>
+        </w:rPr>
+        <w:t>carlos</w:t>
+      </w:r>
+      <w:proofErr w:type="spellEnd"/>
+      <w:r>
+        <w:rPr>
+          <w:rFonts w:ascii="Arial" w:hAnsi="Arial" w:cs="Arial"/>
+          <w:sz w:val="24"/>
+          <w:szCs w:val="24"/>
+        </w:rPr>
+        <w:t xml:space="preserve"> decidió </w:t>
       </w:r>
       <w:r>
         <w:rPr>
@@ -190,15 +255,34 @@
           <w:szCs w:val="24"/>
           <w:highlight w:val="yellow"/>
         </w:rPr>
-        <w:t xml:space="preserve"> un tiquete de avión</w:t>
-      </w:r>
-      <w:r>
-        <w:rPr>
-          <w:rFonts w:ascii="Arial" w:hAnsi="Arial" w:cs="Arial"/>
-          <w:sz w:val="24"/>
-          <w:szCs w:val="24"/>
-        </w:rPr>
-        <w:t>(reserva de memoria)</w:t>
+        <w:t xml:space="preserve"> un tiquete de </w:t>
+      </w:r>
+      <w:proofErr w:type="gramStart"/>
+      <w:r>
+        <w:rPr>
+          <w:rFonts w:ascii="Arial" w:hAnsi="Arial" w:cs="Arial"/>
+          <w:sz w:val="24"/>
+          <w:szCs w:val="24"/>
+          <w:highlight w:val="yellow"/>
+        </w:rPr>
+        <w:t>avión</w:t>
+      </w:r>
+      <w:r>
+        <w:rPr>
+          <w:rFonts w:ascii="Arial" w:hAnsi="Arial" w:cs="Arial"/>
+          <w:sz w:val="24"/>
+          <w:szCs w:val="24"/>
+        </w:rPr>
+        <w:t>(</w:t>
+      </w:r>
+      <w:proofErr w:type="gramEnd"/>
+      <w:r>
+        <w:rPr>
+          <w:rFonts w:ascii="Arial" w:hAnsi="Arial" w:cs="Arial"/>
+          <w:sz w:val="24"/>
+          <w:szCs w:val="24"/>
+        </w:rPr>
+        <w:t>reserva de memoria)</w:t>
       </w:r>
       <w:r>
         <w:rPr>
@@ -214,15 +298,69 @@
           <w:sz w:val="24"/>
           <w:szCs w:val="24"/>
         </w:rPr>
-        <w:t xml:space="preserve"> para viajar el mismo día. Cuando llegó al aeropuerto para hacer el check-in le dijeron que el vuelo había sido cancelado y que se lo podían cambiar para el otro día a las 6 de la mañana, pero había un problema el aeropuerto quedaba entro municipio y el transporte era muy escaso dada la situación, por lo tanto tenia que decidir si quedarse en el aeropuerto </w:t>
-      </w:r>
-      <w:r>
-        <w:rPr>
-          <w:rFonts w:ascii="Arial" w:hAnsi="Arial" w:cs="Arial"/>
-          <w:sz w:val="24"/>
-          <w:szCs w:val="24"/>
-        </w:rPr>
-        <w:t>o si devolverse para la ciudad y esperar a conseguir transporte terrestre o cualquier otro tipo de transporte, pero quedarse en el aeropuerto era muy arriesgado ya que era un aeropuerto internacional y tenia muchas probabilidades de contagiarse de este virus, por lo tanto decidió volver a la ciudad y esperar a que terminara el toque de queda para poder viajar.</w:t>
+        <w:t xml:space="preserve"> para viajar el mismo día. Cuando llegó al aeropuerto para hacer el </w:t>
+      </w:r>
+      <w:proofErr w:type="spellStart"/>
+      <w:r>
+        <w:rPr>
+          <w:rFonts w:ascii="Arial" w:hAnsi="Arial" w:cs="Arial"/>
+          <w:sz w:val="24"/>
+          <w:szCs w:val="24"/>
+        </w:rPr>
+        <w:t>check</w:t>
+      </w:r>
+      <w:proofErr w:type="spellEnd"/>
+      <w:r>
+        <w:rPr>
+          <w:rFonts w:ascii="Arial" w:hAnsi="Arial" w:cs="Arial"/>
+          <w:sz w:val="24"/>
+          <w:szCs w:val="24"/>
+        </w:rPr>
+        <w:t xml:space="preserve">-in le dijeron que el vuelo había sido cancelado y que se lo podían cambiar para el otro día a las 6 de la mañana, pero había un problema el aeropuerto quedaba entro municipio y el transporte era muy escaso dada la situación, por lo tanto </w:t>
+      </w:r>
+      <w:proofErr w:type="spellStart"/>
+      <w:r>
+        <w:rPr>
+          <w:rFonts w:ascii="Arial" w:hAnsi="Arial" w:cs="Arial"/>
+          <w:sz w:val="24"/>
+          <w:szCs w:val="24"/>
+        </w:rPr>
+        <w:t>tenia</w:t>
+      </w:r>
+      <w:proofErr w:type="spellEnd"/>
+      <w:r>
+        <w:rPr>
+          <w:rFonts w:ascii="Arial" w:hAnsi="Arial" w:cs="Arial"/>
+          <w:sz w:val="24"/>
+          <w:szCs w:val="24"/>
+        </w:rPr>
+        <w:t xml:space="preserve"> que decidir si quedarse en el aeropuerto </w:t>
+      </w:r>
+      <w:r>
+        <w:rPr>
+          <w:rFonts w:ascii="Arial" w:hAnsi="Arial" w:cs="Arial"/>
+          <w:sz w:val="24"/>
+          <w:szCs w:val="24"/>
+        </w:rPr>
+        <w:t xml:space="preserve">o si devolverse para la ciudad y esperar a conseguir transporte terrestre o cualquier otro tipo de transporte, pero quedarse en el aeropuerto era muy arriesgado ya que era un aeropuerto internacional y </w:t>
+      </w:r>
+      <w:proofErr w:type="spellStart"/>
+      <w:r>
+        <w:rPr>
+          <w:rFonts w:ascii="Arial" w:hAnsi="Arial" w:cs="Arial"/>
+          <w:sz w:val="24"/>
+          <w:szCs w:val="24"/>
+        </w:rPr>
+        <w:t>tenia</w:t>
+      </w:r>
+      <w:proofErr w:type="spellEnd"/>
+      <w:r>
+        <w:rPr>
+          <w:rFonts w:ascii="Arial" w:hAnsi="Arial" w:cs="Arial"/>
+          <w:sz w:val="24"/>
+          <w:szCs w:val="24"/>
+        </w:rPr>
+        <w:t xml:space="preserve"> muchas probabilidades de contagiarse de este virus, por lo tanto decidió volver a la ciudad y esperar a que terminara el toque de queda para poder viajar.</w:t>
       </w:r>
       <w:r>
         <w:rPr>
@@ -298,7 +436,7 @@
         </w:rPr>
         <w:t xml:space="preserve">se unió con </w:t>
       </w:r>
-      <w:commentRangeStart w:id="3"/>
+      <w:commentRangeStart w:id="2"/>
       <w:r>
         <w:rPr>
           <w:rFonts w:ascii="Arial" w:hAnsi="Arial" w:cs="Arial"/>
@@ -308,12 +446,12 @@
         </w:rPr>
         <w:t>otras</w:t>
       </w:r>
-      <w:commentRangeEnd w:id="3"/>
+      <w:commentRangeEnd w:id="2"/>
       <w:r>
         <w:rPr>
           <w:rStyle w:val="CommentReference"/>
         </w:rPr>
-        <w:commentReference w:id="3"/>
+        <w:commentReference w:id="2"/>
       </w:r>
       <w:r>
         <w:rPr>
@@ -330,15 +468,51 @@
           <w:sz w:val="24"/>
           <w:szCs w:val="24"/>
         </w:rPr>
-        <w:t>(struct)</w:t>
-      </w:r>
-      <w:r>
-        <w:rPr>
-          <w:rFonts w:ascii="Arial" w:hAnsi="Arial" w:cs="Arial"/>
-          <w:sz w:val="24"/>
-          <w:szCs w:val="24"/>
-        </w:rPr>
-        <w:t xml:space="preserve"> y que viajaban a la misma ciudad a la que iba Carlos y decidieron contratar un taxi que los llevara a una ciudad mas cerca de su destino para conseguir transporte </w:t>
+        <w:t>(</w:t>
+      </w:r>
+      <w:proofErr w:type="spellStart"/>
+      <w:r>
+        <w:rPr>
+          <w:rFonts w:ascii="Arial" w:hAnsi="Arial" w:cs="Arial"/>
+          <w:sz w:val="24"/>
+          <w:szCs w:val="24"/>
+        </w:rPr>
+        <w:t>struct</w:t>
+      </w:r>
+      <w:proofErr w:type="spellEnd"/>
+      <w:r>
+        <w:rPr>
+          <w:rFonts w:ascii="Arial" w:hAnsi="Arial" w:cs="Arial"/>
+          <w:sz w:val="24"/>
+          <w:szCs w:val="24"/>
+        </w:rPr>
+        <w:t>)</w:t>
+      </w:r>
+      <w:r>
+        <w:rPr>
+          <w:rFonts w:ascii="Arial" w:hAnsi="Arial" w:cs="Arial"/>
+          <w:sz w:val="24"/>
+          <w:szCs w:val="24"/>
+        </w:rPr>
+        <w:t xml:space="preserve"> y que viajaban a la misma ciudad a la que iba Carlos y decidieron contratar un taxi que los llevara a una ciudad </w:t>
+      </w:r>
+      <w:proofErr w:type="spellStart"/>
+      <w:r>
+        <w:rPr>
+          <w:rFonts w:ascii="Arial" w:hAnsi="Arial" w:cs="Arial"/>
+          <w:sz w:val="24"/>
+          <w:szCs w:val="24"/>
+        </w:rPr>
+        <w:t>mas</w:t>
+      </w:r>
+      <w:proofErr w:type="spellEnd"/>
+      <w:r>
+        <w:rPr>
+          <w:rFonts w:ascii="Arial" w:hAnsi="Arial" w:cs="Arial"/>
+          <w:sz w:val="24"/>
+          <w:szCs w:val="24"/>
+        </w:rPr>
+        <w:t xml:space="preserve"> cerca de su destino para conseguir transporte </w:t>
       </w:r>
       <w:r>
         <w:rPr>
@@ -429,15 +603,69 @@
           <w:szCs w:val="24"/>
         </w:rPr>
         <w:lastRenderedPageBreak/>
-        <w:t xml:space="preserve">dieran permiso de pasar y irse en un transporte particular que pasara; luego de hablar con la policía y explicarles la situación les dieron permiso para poder pasar, justo en ese momento paso un carro particular que se dirigía a la cuidad mas cercana y esta persona les hizo el favor </w:t>
-      </w:r>
-      <w:r>
-        <w:rPr>
-          <w:rFonts w:ascii="Arial" w:hAnsi="Arial" w:cs="Arial"/>
-          <w:sz w:val="24"/>
-          <w:szCs w:val="24"/>
-        </w:rPr>
-        <w:t>de llevarlos para que pudieran conseguir transporte más fácil hacia su cuidad de destino. En el camino una de las personas que viajaba con Carlos consiguió que un apersona fuera hasta esa cuidad y los llevara hasta su destino, ya solo quedaba esperar…</w:t>
+        <w:t xml:space="preserve">dieran permiso de pasar </w:t>
+      </w:r>
+      <w:proofErr w:type="spellStart"/>
+      <w:r>
+        <w:rPr>
+          <w:rFonts w:ascii="Arial" w:hAnsi="Arial" w:cs="Arial"/>
+          <w:sz w:val="24"/>
+          <w:szCs w:val="24"/>
+        </w:rPr>
+        <w:t>y</w:t>
+      </w:r>
+      <w:proofErr w:type="spellEnd"/>
+      <w:r>
+        <w:rPr>
+          <w:rFonts w:ascii="Arial" w:hAnsi="Arial" w:cs="Arial"/>
+          <w:sz w:val="24"/>
+          <w:szCs w:val="24"/>
+        </w:rPr>
+        <w:t xml:space="preserve"> irse en un transporte particular que pasara; luego de hablar con la policía y explicarles la situación les dieron permiso para poder pasar, justo en ese momento paso un carro particular que se dirigía a la cuidad </w:t>
+      </w:r>
+      <w:proofErr w:type="spellStart"/>
+      <w:r>
+        <w:rPr>
+          <w:rFonts w:ascii="Arial" w:hAnsi="Arial" w:cs="Arial"/>
+          <w:sz w:val="24"/>
+          <w:szCs w:val="24"/>
+        </w:rPr>
+        <w:t>mas</w:t>
+      </w:r>
+      <w:proofErr w:type="spellEnd"/>
+      <w:r>
+        <w:rPr>
+          <w:rFonts w:ascii="Arial" w:hAnsi="Arial" w:cs="Arial"/>
+          <w:sz w:val="24"/>
+          <w:szCs w:val="24"/>
+        </w:rPr>
+        <w:t xml:space="preserve"> cercana y esta persona les hizo el favor </w:t>
+      </w:r>
+      <w:r>
+        <w:rPr>
+          <w:rFonts w:ascii="Arial" w:hAnsi="Arial" w:cs="Arial"/>
+          <w:sz w:val="24"/>
+          <w:szCs w:val="24"/>
+        </w:rPr>
+        <w:t xml:space="preserve">de llevarlos para que pudieran conseguir transporte más fácil hacia su cuidad de destino. En el camino una de las personas que viajaba con Carlos consiguió que un apersona fuera hasta esa </w:t>
+      </w:r>
+      <w:proofErr w:type="spellStart"/>
+      <w:r>
+        <w:rPr>
+          <w:rFonts w:ascii="Arial" w:hAnsi="Arial" w:cs="Arial"/>
+          <w:sz w:val="24"/>
+          <w:szCs w:val="24"/>
+        </w:rPr>
+        <w:t>cuidad</w:t>
+      </w:r>
+      <w:proofErr w:type="spellEnd"/>
+      <w:r>
+        <w:rPr>
+          <w:rFonts w:ascii="Arial" w:hAnsi="Arial" w:cs="Arial"/>
+          <w:sz w:val="24"/>
+          <w:szCs w:val="24"/>
+        </w:rPr>
+        <w:t xml:space="preserve"> y los llevara hasta su destino, ya solo quedaba esperar…</w:t>
       </w:r>
     </w:p>
     <w:p>
@@ -455,7 +683,25 @@
           <w:sz w:val="24"/>
           <w:szCs w:val="24"/>
         </w:rPr>
-        <w:t xml:space="preserve">Al llegar la persona que los iba a llevar a su destino, emprendieron el viaje, durante el viaje esta persona le comento a carlos y a otra persona que iba con </w:t>
+        <w:t xml:space="preserve">Al llegar la persona que los iba a llevar a su destino, emprendieron el viaje, durante el viaje esta persona le comento a </w:t>
+      </w:r>
+      <w:proofErr w:type="spellStart"/>
+      <w:r>
+        <w:rPr>
+          <w:rFonts w:ascii="Arial" w:hAnsi="Arial" w:cs="Arial"/>
+          <w:sz w:val="24"/>
+          <w:szCs w:val="24"/>
+        </w:rPr>
+        <w:t>carlos</w:t>
+      </w:r>
+      <w:proofErr w:type="spellEnd"/>
+      <w:r>
+        <w:rPr>
+          <w:rFonts w:ascii="Arial" w:hAnsi="Arial" w:cs="Arial"/>
+          <w:sz w:val="24"/>
+          <w:szCs w:val="24"/>
+        </w:rPr>
+        <w:t xml:space="preserve"> y a otra persona que iba con </w:t>
       </w:r>
       <w:r>
         <w:rPr>
@@ -511,7 +757,79 @@
           <w:sz w:val="24"/>
           <w:szCs w:val="24"/>
         </w:rPr>
-        <w:t>taxi con placas de la ciudad a la que el iba entonces intento pararlo para preguntarle hacia donde se dirigía y en caso de que fuera para la ciudad de él, preguntarle que si lo podía llevar junto con la otra persona; después de hablar con el taxi llegaron a un acuerdo y los iba a llevar a la ciudad que iban… ya solo quedaba llegar a su cuidad natal. Después de dos horas mas de viaje, Carlos por fin logro llegar a su cuidad, pero el taxi que lo llevo lo dejo “cerca” a la casa de él, puesto que el taxi iba para otra parte, ya era muy tarde y no estaban pasando transporte, ni carros particulares, ni taxis, lo pocos taxis que pasaban iban con servicio, sin mas remedio</w:t>
+        <w:t xml:space="preserve">taxi con placas de la ciudad a la que </w:t>
+      </w:r>
+      <w:proofErr w:type="spellStart"/>
+      <w:r>
+        <w:rPr>
+          <w:rFonts w:ascii="Arial" w:hAnsi="Arial" w:cs="Arial"/>
+          <w:sz w:val="24"/>
+          <w:szCs w:val="24"/>
+        </w:rPr>
+        <w:t>el</w:t>
+      </w:r>
+      <w:proofErr w:type="spellEnd"/>
+      <w:r>
+        <w:rPr>
+          <w:rFonts w:ascii="Arial" w:hAnsi="Arial" w:cs="Arial"/>
+          <w:sz w:val="24"/>
+          <w:szCs w:val="24"/>
+        </w:rPr>
+        <w:t xml:space="preserve"> iba entonces intento pararlo para preguntarle hacia donde se dirigía y en caso de que fuera para la ciudad de él, preguntarle que si lo podía llevar junto con la otra persona; después de hablar con el taxi llegaron a un acuerdo y los iba a llevar a la ciudad que iban… ya solo quedaba llegar a su </w:t>
+      </w:r>
+      <w:proofErr w:type="spellStart"/>
+      <w:r>
+        <w:rPr>
+          <w:rFonts w:ascii="Arial" w:hAnsi="Arial" w:cs="Arial"/>
+          <w:sz w:val="24"/>
+          <w:szCs w:val="24"/>
+        </w:rPr>
+        <w:t>cuidad</w:t>
+      </w:r>
+      <w:proofErr w:type="spellEnd"/>
+      <w:r>
+        <w:rPr>
+          <w:rFonts w:ascii="Arial" w:hAnsi="Arial" w:cs="Arial"/>
+          <w:sz w:val="24"/>
+          <w:szCs w:val="24"/>
+        </w:rPr>
+        <w:t xml:space="preserve"> natal. Después de dos horas </w:t>
+      </w:r>
+      <w:proofErr w:type="spellStart"/>
+      <w:r>
+        <w:rPr>
+          <w:rFonts w:ascii="Arial" w:hAnsi="Arial" w:cs="Arial"/>
+          <w:sz w:val="24"/>
+          <w:szCs w:val="24"/>
+        </w:rPr>
+        <w:t>mas</w:t>
+      </w:r>
+      <w:proofErr w:type="spellEnd"/>
+      <w:r>
+        <w:rPr>
+          <w:rFonts w:ascii="Arial" w:hAnsi="Arial" w:cs="Arial"/>
+          <w:sz w:val="24"/>
+          <w:szCs w:val="24"/>
+        </w:rPr>
+        <w:t xml:space="preserve"> de viaje, Carlos por fin logro llegar a su cuidad, pero el taxi que lo llevo lo dejo “cerca” a la casa de él, puesto que el taxi iba para otra parte, ya era muy tarde y no estaban pasando transporte, ni carros particulares, ni taxis, lo pocos taxis que pasaban iban con servicio, sin </w:t>
+      </w:r>
+      <w:proofErr w:type="spellStart"/>
+      <w:r>
+        <w:rPr>
+          <w:rFonts w:ascii="Arial" w:hAnsi="Arial" w:cs="Arial"/>
+          <w:sz w:val="24"/>
+          <w:szCs w:val="24"/>
+        </w:rPr>
+        <w:t>mas</w:t>
+      </w:r>
+      <w:proofErr w:type="spellEnd"/>
+      <w:r>
+        <w:rPr>
+          <w:rFonts w:ascii="Arial" w:hAnsi="Arial" w:cs="Arial"/>
+          <w:sz w:val="24"/>
+          <w:szCs w:val="24"/>
+        </w:rPr>
+        <w:t xml:space="preserve"> remedio</w:t>
       </w:r>
       <w:r>
         <w:rPr>
@@ -646,6 +964,68 @@
           <w:highlight w:val="yellow"/>
         </w:rPr>
         <w:t>Habría sido chévere si le hubieras puesto título a tu historia</w:t>
+      </w:r>
+    </w:p>
+    <w:p>
+      <w:pPr>
+        <w:jc w:val="both"/>
+        <w:rPr>
+          <w:rFonts w:ascii="Arial" w:hAnsi="Arial" w:cs="Arial"/>
+          <w:b/>
+          <w:bCs/>
+          <w:sz w:val="24"/>
+          <w:szCs w:val="24"/>
+          <w:highlight w:val="yellow"/>
+        </w:rPr>
+      </w:pPr>
+      <w:bookmarkStart w:id="3" w:name="_GoBack"/>
+      <w:bookmarkEnd w:id="3"/>
+      <w:r>
+        <w:rPr>
+          <w:rFonts w:ascii="Arial" w:hAnsi="Arial" w:cs="Arial"/>
+          <w:b/>
+          <w:bCs/>
+          <w:sz w:val="24"/>
+          <w:szCs w:val="24"/>
+          <w:highlight w:val="yellow"/>
+        </w:rPr>
+        <w:t>Me parece también que hay aspectos de la redacción de la historia que te habrían podido quedar mejor hilados.</w:t>
+      </w:r>
+    </w:p>
+    <w:p>
+      <w:pPr>
+        <w:jc w:val="both"/>
+        <w:rPr>
+          <w:rFonts w:ascii="Arial" w:hAnsi="Arial" w:cs="Arial"/>
+          <w:b/>
+          <w:bCs/>
+          <w:sz w:val="24"/>
+          <w:szCs w:val="24"/>
+        </w:rPr>
+      </w:pPr>
+      <w:proofErr w:type="spellStart"/>
+      <w:r>
+        <w:rPr>
+          <w:rFonts w:ascii="Arial" w:hAnsi="Arial" w:cs="Arial"/>
+          <w:b/>
+          <w:bCs/>
+          <w:sz w:val="24"/>
+          <w:szCs w:val="24"/>
+          <w:highlight w:val="yellow"/>
+        </w:rPr>
+        <w:t>Ojjo</w:t>
+      </w:r>
+      <w:proofErr w:type="spellEnd"/>
+      <w:r>
+        <w:rPr>
+          <w:rFonts w:ascii="Arial" w:hAnsi="Arial" w:cs="Arial"/>
+          <w:b/>
+          <w:bCs/>
+          <w:sz w:val="24"/>
+          <w:szCs w:val="24"/>
+          <w:highlight w:val="yellow"/>
+        </w:rPr>
+        <w:t xml:space="preserve"> con las tildes en especial para los pasados</w:t>
       </w:r>
     </w:p>
     <w:sectPr>
@@ -672,7 +1052,15 @@
         <w:annotationRef/>
       </w:r>
       <w:r>
-        <w:t>No me parece claro que la gripa sea una función, contagiarase de gripa tal vez, pero la gripa no</w:t>
+        <w:t xml:space="preserve">No me parece claro que la gripa sea una función, </w:t>
+      </w:r>
+      <w:proofErr w:type="spellStart"/>
+      <w:r>
+        <w:t>contagiarase</w:t>
+      </w:r>
+      <w:proofErr w:type="spellEnd"/>
+      <w:r>
+        <w:t xml:space="preserve"> de gripa tal vez, pero la gripa no</w:t>
       </w:r>
     </w:p>
   </w:comment>
@@ -688,13 +1076,24 @@
         <w:annotationRef/>
       </w:r>
       <w:r>
-        <w:t>Son varias idea diferentes el . y aparte te habría quedado mejor en algunos pedazos</w:t>
-      </w:r>
-      <w:bookmarkStart w:id="2" w:name="_GoBack"/>
-      <w:bookmarkEnd w:id="2"/>
+        <w:t xml:space="preserve">Son varias idea diferentes </w:t>
+      </w:r>
+      <w:proofErr w:type="spellStart"/>
+      <w:proofErr w:type="gramStart"/>
+      <w:r>
+        <w:t>el</w:t>
+      </w:r>
+      <w:proofErr w:type="spellEnd"/>
+      <w:r>
+        <w:t xml:space="preserve"> .</w:t>
+      </w:r>
+      <w:proofErr w:type="gramEnd"/>
+      <w:r>
+        <w:t xml:space="preserve"> y aparte te habría quedado mejor en algunos pedazos</w:t>
+      </w:r>
     </w:p>
   </w:comment>
-  <w:comment w:id="3" w:author="Luisa Fernanda Rincon Perez" w:date="2020-04-26T09:54:00Z" w:initials="LFRP">
+  <w:comment w:id="2" w:author="Luisa Fernanda Rincon Perez" w:date="2020-04-26T09:54:00Z" w:initials="LFRP">
     <w:p>
       <w:pPr>
         <w:pStyle w:val="CommentText"/>
@@ -706,8 +1105,26 @@
         <w:annotationRef/>
       </w:r>
       <w:r>
-        <w:t>No me parece que aquí haya uso del struct. Cuales son los campos?</w:t>
-      </w:r>
+        <w:t xml:space="preserve">No me parece que aquí haya uso del </w:t>
+      </w:r>
+      <w:proofErr w:type="spellStart"/>
+      <w:r>
+        <w:t>struct</w:t>
+      </w:r>
+      <w:proofErr w:type="spellEnd"/>
+      <w:r>
+        <w:t xml:space="preserve">. </w:t>
+      </w:r>
+      <w:proofErr w:type="spellStart"/>
+      <w:proofErr w:type="gramStart"/>
+      <w:r>
+        <w:t>Cuales</w:t>
+      </w:r>
+      <w:proofErr w:type="spellEnd"/>
+      <w:r>
+        <w:t xml:space="preserve"> son los campos?</w:t>
+      </w:r>
+      <w:proofErr w:type="gramEnd"/>
     </w:p>
   </w:comment>
 </w:comments>
@@ -1698,7 +2115,7 @@
 </file>
 
 <file path=customXml/itemProps1.xml><?xml version="1.0" encoding="utf-8"?>
-<ds:datastoreItem xmlns:ds="http://schemas.openxmlformats.org/officeDocument/2006/customXml" ds:itemID="{3C5FEC74-B43F-487C-91A4-0F129E1D42AA}">
+<ds:datastoreItem xmlns:ds="http://schemas.openxmlformats.org/officeDocument/2006/customXml" ds:itemID="{73FB2147-9E2D-4E23-8692-28DABC425E63}">
   <ds:schemaRefs>
     <ds:schemaRef ds:uri="http://schemas.openxmlformats.org/officeDocument/2006/bibliography"/>
   </ds:schemaRefs>

</xml_diff>